<commit_message>
Added atomic unit conversion chart
</commit_message>
<xml_diff>
--- a/conversion_tables.docx
+++ b/conversion_tables.docx
@@ -4,12 +4,7 @@
   <w:body>
     <w:p>
       <w:r>
-        <w:t>1. Energy Co</w:t>
-      </w:r>
-      <w:bookmarkStart w:id="0" w:name="_GoBack"/>
-      <w:bookmarkEnd w:id="0"/>
-      <w:r>
-        <w:t>nversion Table:</w:t>
+        <w:t>1. Energy Conversion Table:</w:t>
       </w:r>
     </w:p>
     <w:tbl>
@@ -1696,6 +1691,1681 @@
         <w:t>2. Atomic Units</w:t>
       </w:r>
     </w:p>
+    <w:tbl>
+      <w:tblPr>
+        <w:tblStyle w:val="TableGrid"/>
+        <w:tblW w:w="9776" w:type="dxa"/>
+        <w:tblLook w:val="04A0" w:firstRow="1" w:lastRow="0" w:firstColumn="1" w:lastColumn="0" w:noHBand="0" w:noVBand="1"/>
+      </w:tblPr>
+      <w:tblGrid>
+        <w:gridCol w:w="1348"/>
+        <w:gridCol w:w="1257"/>
+        <w:gridCol w:w="1170"/>
+        <w:gridCol w:w="1170"/>
+        <w:gridCol w:w="1170"/>
+        <w:gridCol w:w="1260"/>
+        <w:gridCol w:w="1260"/>
+        <w:gridCol w:w="1141"/>
+      </w:tblGrid>
+      <w:tr>
+        <w:trPr>
+          <w:trHeight w:val="509"/>
+        </w:trPr>
+        <w:tc>
+          <w:tcPr>
+            <w:tcW w:w="1348" w:type="dxa"/>
+            <w:noWrap/>
+            <w:hideMark/>
+          </w:tcPr>
+          <w:p>
+            <w:pPr>
+              <w:rPr>
+                <w:rFonts w:cstheme="minorHAnsi"/>
+                <w:sz w:val="28"/>
+                <w:szCs w:val="28"/>
+              </w:rPr>
+            </w:pPr>
+          </w:p>
+        </w:tc>
+        <w:tc>
+          <w:tcPr>
+            <w:tcW w:w="1257" w:type="dxa"/>
+            <w:shd w:val="clear" w:color="auto" w:fill="FFC000"/>
+            <w:noWrap/>
+            <w:hideMark/>
+          </w:tcPr>
+          <w:p>
+            <w:pPr>
+              <w:rPr>
+                <w:rFonts w:cstheme="minorHAnsi"/>
+                <w:sz w:val="28"/>
+                <w:szCs w:val="28"/>
+              </w:rPr>
+            </w:pPr>
+            <w:r>
+              <w:rPr>
+                <w:rFonts w:cstheme="minorHAnsi"/>
+                <w:sz w:val="28"/>
+                <w:szCs w:val="28"/>
+              </w:rPr>
+              <w:t>au</w:t>
+            </w:r>
+          </w:p>
+        </w:tc>
+        <w:tc>
+          <w:tcPr>
+            <w:tcW w:w="1170" w:type="dxa"/>
+            <w:shd w:val="clear" w:color="auto" w:fill="FFC000"/>
+            <w:noWrap/>
+            <w:hideMark/>
+          </w:tcPr>
+          <w:p>
+            <w:pPr>
+              <w:rPr>
+                <w:rFonts w:cstheme="minorHAnsi"/>
+                <w:sz w:val="28"/>
+                <w:szCs w:val="28"/>
+              </w:rPr>
+            </w:pPr>
+            <w:proofErr w:type="spellStart"/>
+            <w:r>
+              <w:rPr>
+                <w:rFonts w:cstheme="minorHAnsi"/>
+                <w:sz w:val="28"/>
+                <w:szCs w:val="28"/>
+              </w:rPr>
+              <w:t>Ang</w:t>
+            </w:r>
+            <w:proofErr w:type="spellEnd"/>
+          </w:p>
+        </w:tc>
+        <w:tc>
+          <w:tcPr>
+            <w:tcW w:w="1170" w:type="dxa"/>
+            <w:shd w:val="clear" w:color="auto" w:fill="FFC000"/>
+            <w:noWrap/>
+            <w:hideMark/>
+          </w:tcPr>
+          <w:p>
+            <w:pPr>
+              <w:rPr>
+                <w:rFonts w:cstheme="minorHAnsi"/>
+                <w:sz w:val="28"/>
+                <w:szCs w:val="28"/>
+              </w:rPr>
+            </w:pPr>
+            <w:r>
+              <w:rPr>
+                <w:rFonts w:cstheme="minorHAnsi"/>
+                <w:sz w:val="28"/>
+                <w:szCs w:val="28"/>
+              </w:rPr>
+              <w:t>nm</w:t>
+            </w:r>
+          </w:p>
+        </w:tc>
+        <w:tc>
+          <w:tcPr>
+            <w:tcW w:w="1170" w:type="dxa"/>
+            <w:shd w:val="clear" w:color="auto" w:fill="FFC000"/>
+            <w:noWrap/>
+            <w:hideMark/>
+          </w:tcPr>
+          <w:p>
+            <w:pPr>
+              <w:rPr>
+                <w:rFonts w:cstheme="minorHAnsi"/>
+                <w:sz w:val="28"/>
+                <w:szCs w:val="28"/>
+              </w:rPr>
+            </w:pPr>
+            <w:r>
+              <w:rPr>
+                <w:rFonts w:cstheme="minorHAnsi"/>
+                <w:sz w:val="28"/>
+                <w:szCs w:val="28"/>
+              </w:rPr>
+              <w:t>pm</w:t>
+            </w:r>
+          </w:p>
+        </w:tc>
+        <w:tc>
+          <w:tcPr>
+            <w:tcW w:w="1260" w:type="dxa"/>
+            <w:shd w:val="clear" w:color="auto" w:fill="FFC000"/>
+            <w:noWrap/>
+            <w:hideMark/>
+          </w:tcPr>
+          <w:p>
+            <w:pPr>
+              <w:rPr>
+                <w:rFonts w:cstheme="minorHAnsi"/>
+                <w:sz w:val="28"/>
+                <w:szCs w:val="28"/>
+              </w:rPr>
+            </w:pPr>
+            <w:r>
+              <w:rPr>
+                <w:rFonts w:cstheme="minorHAnsi"/>
+                <w:sz w:val="28"/>
+                <w:szCs w:val="28"/>
+              </w:rPr>
+              <w:t>cm</w:t>
+            </w:r>
+          </w:p>
+        </w:tc>
+        <w:tc>
+          <w:tcPr>
+            <w:tcW w:w="1260" w:type="dxa"/>
+            <w:shd w:val="clear" w:color="auto" w:fill="FFC000"/>
+            <w:noWrap/>
+            <w:hideMark/>
+          </w:tcPr>
+          <w:p>
+            <w:pPr>
+              <w:rPr>
+                <w:rFonts w:cstheme="minorHAnsi"/>
+                <w:sz w:val="28"/>
+                <w:szCs w:val="28"/>
+              </w:rPr>
+            </w:pPr>
+            <w:r>
+              <w:rPr>
+                <w:rFonts w:cstheme="minorHAnsi"/>
+                <w:sz w:val="28"/>
+                <w:szCs w:val="28"/>
+              </w:rPr>
+              <w:t>m</w:t>
+            </w:r>
+          </w:p>
+        </w:tc>
+        <w:tc>
+          <w:tcPr>
+            <w:tcW w:w="1141" w:type="dxa"/>
+            <w:shd w:val="clear" w:color="auto" w:fill="FFC000"/>
+            <w:noWrap/>
+            <w:hideMark/>
+          </w:tcPr>
+          <w:p>
+            <w:pPr>
+              <w:rPr>
+                <w:rFonts w:cstheme="minorHAnsi"/>
+                <w:sz w:val="28"/>
+                <w:szCs w:val="28"/>
+              </w:rPr>
+            </w:pPr>
+            <w:r>
+              <w:rPr>
+                <w:rFonts w:cstheme="minorHAnsi"/>
+                <w:sz w:val="28"/>
+                <w:szCs w:val="28"/>
+              </w:rPr>
+              <w:t>km</w:t>
+            </w:r>
+          </w:p>
+          <w:p>
+            <w:pPr>
+              <w:rPr>
+                <w:rFonts w:cstheme="minorHAnsi"/>
+                <w:sz w:val="28"/>
+                <w:szCs w:val="28"/>
+              </w:rPr>
+            </w:pPr>
+          </w:p>
+        </w:tc>
+      </w:tr>
+      <w:tr>
+        <w:trPr>
+          <w:trHeight w:val="509"/>
+        </w:trPr>
+        <w:tc>
+          <w:tcPr>
+            <w:tcW w:w="1348" w:type="dxa"/>
+            <w:shd w:val="clear" w:color="auto" w:fill="92D050"/>
+            <w:noWrap/>
+            <w:hideMark/>
+          </w:tcPr>
+          <w:p>
+            <w:pPr>
+              <w:rPr>
+                <w:rFonts w:cstheme="minorHAnsi"/>
+                <w:sz w:val="28"/>
+                <w:szCs w:val="28"/>
+              </w:rPr>
+            </w:pPr>
+            <w:r>
+              <w:rPr>
+                <w:rFonts w:cstheme="minorHAnsi"/>
+                <w:sz w:val="28"/>
+                <w:szCs w:val="28"/>
+              </w:rPr>
+              <w:t>au</w:t>
+            </w:r>
+          </w:p>
+        </w:tc>
+        <w:tc>
+          <w:tcPr>
+            <w:tcW w:w="1257" w:type="dxa"/>
+            <w:shd w:val="clear" w:color="auto" w:fill="auto"/>
+            <w:noWrap/>
+            <w:hideMark/>
+          </w:tcPr>
+          <w:p>
+            <w:pPr>
+              <w:rPr>
+                <w:rFonts w:cstheme="minorHAnsi"/>
+                <w:sz w:val="24"/>
+                <w:szCs w:val="24"/>
+              </w:rPr>
+            </w:pPr>
+            <w:r>
+              <w:rPr>
+                <w:rFonts w:cstheme="minorHAnsi"/>
+                <w:sz w:val="24"/>
+                <w:szCs w:val="24"/>
+              </w:rPr>
+              <w:t>1</w:t>
+            </w:r>
+          </w:p>
+        </w:tc>
+        <w:tc>
+          <w:tcPr>
+            <w:tcW w:w="1170" w:type="dxa"/>
+            <w:shd w:val="clear" w:color="auto" w:fill="DEEAF6" w:themeFill="accent1" w:themeFillTint="33"/>
+            <w:noWrap/>
+            <w:hideMark/>
+          </w:tcPr>
+          <w:p>
+            <w:pPr>
+              <w:rPr>
+                <w:rFonts w:cstheme="minorHAnsi"/>
+                <w:sz w:val="24"/>
+                <w:szCs w:val="24"/>
+              </w:rPr>
+            </w:pPr>
+            <w:r>
+              <w:rPr>
+                <w:rFonts w:cstheme="minorHAnsi"/>
+                <w:sz w:val="24"/>
+                <w:szCs w:val="24"/>
+                <w:highlight w:val="yellow"/>
+              </w:rPr>
+              <w:t>0.52918</w:t>
+            </w:r>
+          </w:p>
+        </w:tc>
+        <w:tc>
+          <w:tcPr>
+            <w:tcW w:w="1170" w:type="dxa"/>
+            <w:shd w:val="clear" w:color="auto" w:fill="DEEAF6" w:themeFill="accent1" w:themeFillTint="33"/>
+            <w:noWrap/>
+            <w:hideMark/>
+          </w:tcPr>
+          <w:p>
+            <w:pPr>
+              <w:rPr>
+                <w:rFonts w:cstheme="minorHAnsi"/>
+                <w:sz w:val="24"/>
+                <w:szCs w:val="24"/>
+              </w:rPr>
+            </w:pPr>
+            <w:r>
+              <w:rPr>
+                <w:rFonts w:cstheme="minorHAnsi"/>
+                <w:sz w:val="24"/>
+                <w:szCs w:val="24"/>
+              </w:rPr>
+              <w:t>0.053</w:t>
+            </w:r>
+          </w:p>
+        </w:tc>
+        <w:tc>
+          <w:tcPr>
+            <w:tcW w:w="1170" w:type="dxa"/>
+            <w:shd w:val="clear" w:color="auto" w:fill="DEEAF6" w:themeFill="accent1" w:themeFillTint="33"/>
+            <w:noWrap/>
+            <w:hideMark/>
+          </w:tcPr>
+          <w:p>
+            <w:pPr>
+              <w:rPr>
+                <w:rFonts w:cstheme="minorHAnsi"/>
+                <w:sz w:val="24"/>
+                <w:szCs w:val="24"/>
+              </w:rPr>
+            </w:pPr>
+            <w:r>
+              <w:rPr>
+                <w:rFonts w:cstheme="minorHAnsi"/>
+                <w:sz w:val="24"/>
+                <w:szCs w:val="24"/>
+              </w:rPr>
+              <w:t>52.918</w:t>
+            </w:r>
+          </w:p>
+        </w:tc>
+        <w:tc>
+          <w:tcPr>
+            <w:tcW w:w="1260" w:type="dxa"/>
+            <w:shd w:val="clear" w:color="auto" w:fill="DEEAF6" w:themeFill="accent1" w:themeFillTint="33"/>
+            <w:noWrap/>
+            <w:hideMark/>
+          </w:tcPr>
+          <w:p>
+            <w:pPr>
+              <w:rPr>
+                <w:rFonts w:cstheme="minorHAnsi"/>
+                <w:sz w:val="24"/>
+                <w:szCs w:val="24"/>
+              </w:rPr>
+            </w:pPr>
+            <w:r>
+              <w:rPr>
+                <w:rFonts w:cstheme="minorHAnsi"/>
+                <w:sz w:val="24"/>
+                <w:szCs w:val="24"/>
+              </w:rPr>
+              <w:t>5E-05</w:t>
+            </w:r>
+          </w:p>
+        </w:tc>
+        <w:tc>
+          <w:tcPr>
+            <w:tcW w:w="1260" w:type="dxa"/>
+            <w:shd w:val="clear" w:color="auto" w:fill="DEEAF6" w:themeFill="accent1" w:themeFillTint="33"/>
+            <w:noWrap/>
+            <w:hideMark/>
+          </w:tcPr>
+          <w:p>
+            <w:pPr>
+              <w:rPr>
+                <w:rFonts w:cstheme="minorHAnsi"/>
+                <w:sz w:val="24"/>
+                <w:szCs w:val="24"/>
+              </w:rPr>
+            </w:pPr>
+            <w:r>
+              <w:rPr>
+                <w:rFonts w:cstheme="minorHAnsi"/>
+                <w:sz w:val="24"/>
+                <w:szCs w:val="24"/>
+              </w:rPr>
+              <w:t>5E-07</w:t>
+            </w:r>
+          </w:p>
+        </w:tc>
+        <w:tc>
+          <w:tcPr>
+            <w:tcW w:w="1141" w:type="dxa"/>
+            <w:shd w:val="clear" w:color="auto" w:fill="DEEAF6" w:themeFill="accent1" w:themeFillTint="33"/>
+            <w:noWrap/>
+            <w:hideMark/>
+          </w:tcPr>
+          <w:p>
+            <w:pPr>
+              <w:rPr>
+                <w:rFonts w:cstheme="minorHAnsi"/>
+                <w:sz w:val="24"/>
+                <w:szCs w:val="24"/>
+              </w:rPr>
+            </w:pPr>
+            <w:r>
+              <w:rPr>
+                <w:rFonts w:cstheme="minorHAnsi"/>
+                <w:sz w:val="24"/>
+                <w:szCs w:val="24"/>
+              </w:rPr>
+              <w:t>5E-10</w:t>
+            </w:r>
+          </w:p>
+        </w:tc>
+      </w:tr>
+      <w:tr>
+        <w:trPr>
+          <w:trHeight w:val="509"/>
+        </w:trPr>
+        <w:tc>
+          <w:tcPr>
+            <w:tcW w:w="1348" w:type="dxa"/>
+            <w:shd w:val="clear" w:color="auto" w:fill="92D050"/>
+            <w:noWrap/>
+            <w:hideMark/>
+          </w:tcPr>
+          <w:p>
+            <w:pPr>
+              <w:rPr>
+                <w:rFonts w:cstheme="minorHAnsi"/>
+                <w:sz w:val="28"/>
+                <w:szCs w:val="28"/>
+              </w:rPr>
+            </w:pPr>
+            <w:proofErr w:type="spellStart"/>
+            <w:r>
+              <w:rPr>
+                <w:rFonts w:cstheme="minorHAnsi"/>
+                <w:sz w:val="28"/>
+                <w:szCs w:val="28"/>
+              </w:rPr>
+              <w:t>Ang</w:t>
+            </w:r>
+            <w:proofErr w:type="spellEnd"/>
+          </w:p>
+        </w:tc>
+        <w:tc>
+          <w:tcPr>
+            <w:tcW w:w="1257" w:type="dxa"/>
+            <w:shd w:val="clear" w:color="auto" w:fill="DEEAF6" w:themeFill="accent1" w:themeFillTint="33"/>
+            <w:noWrap/>
+            <w:hideMark/>
+          </w:tcPr>
+          <w:p>
+            <w:pPr>
+              <w:rPr>
+                <w:rFonts w:cstheme="minorHAnsi"/>
+                <w:sz w:val="24"/>
+                <w:szCs w:val="24"/>
+              </w:rPr>
+            </w:pPr>
+            <w:r>
+              <w:rPr>
+                <w:rFonts w:cstheme="minorHAnsi"/>
+                <w:sz w:val="24"/>
+                <w:szCs w:val="24"/>
+                <w:highlight w:val="yellow"/>
+              </w:rPr>
+              <w:t>1.88972</w:t>
+            </w:r>
+          </w:p>
+        </w:tc>
+        <w:tc>
+          <w:tcPr>
+            <w:tcW w:w="1170" w:type="dxa"/>
+            <w:shd w:val="clear" w:color="auto" w:fill="auto"/>
+            <w:noWrap/>
+            <w:hideMark/>
+          </w:tcPr>
+          <w:p>
+            <w:pPr>
+              <w:rPr>
+                <w:rFonts w:cstheme="minorHAnsi"/>
+                <w:sz w:val="24"/>
+                <w:szCs w:val="24"/>
+              </w:rPr>
+            </w:pPr>
+            <w:r>
+              <w:rPr>
+                <w:rFonts w:cstheme="minorHAnsi"/>
+                <w:sz w:val="24"/>
+                <w:szCs w:val="24"/>
+              </w:rPr>
+              <w:t>1</w:t>
+            </w:r>
+          </w:p>
+        </w:tc>
+        <w:tc>
+          <w:tcPr>
+            <w:tcW w:w="1170" w:type="dxa"/>
+            <w:shd w:val="clear" w:color="auto" w:fill="DEEAF6" w:themeFill="accent1" w:themeFillTint="33"/>
+            <w:noWrap/>
+            <w:hideMark/>
+          </w:tcPr>
+          <w:p>
+            <w:pPr>
+              <w:rPr>
+                <w:rFonts w:cstheme="minorHAnsi"/>
+                <w:sz w:val="24"/>
+                <w:szCs w:val="24"/>
+              </w:rPr>
+            </w:pPr>
+            <w:r>
+              <w:rPr>
+                <w:rFonts w:cstheme="minorHAnsi"/>
+                <w:sz w:val="24"/>
+                <w:szCs w:val="24"/>
+                <w:highlight w:val="yellow"/>
+              </w:rPr>
+              <w:t>0.1</w:t>
+            </w:r>
+          </w:p>
+        </w:tc>
+        <w:tc>
+          <w:tcPr>
+            <w:tcW w:w="1170" w:type="dxa"/>
+            <w:shd w:val="clear" w:color="auto" w:fill="DEEAF6" w:themeFill="accent1" w:themeFillTint="33"/>
+            <w:noWrap/>
+            <w:hideMark/>
+          </w:tcPr>
+          <w:p>
+            <w:pPr>
+              <w:rPr>
+                <w:rFonts w:cstheme="minorHAnsi"/>
+                <w:sz w:val="24"/>
+                <w:szCs w:val="24"/>
+              </w:rPr>
+            </w:pPr>
+            <w:r>
+              <w:rPr>
+                <w:rFonts w:cstheme="minorHAnsi"/>
+                <w:sz w:val="24"/>
+                <w:szCs w:val="24"/>
+                <w:highlight w:val="yellow"/>
+              </w:rPr>
+              <w:t>100</w:t>
+            </w:r>
+          </w:p>
+        </w:tc>
+        <w:tc>
+          <w:tcPr>
+            <w:tcW w:w="1260" w:type="dxa"/>
+            <w:shd w:val="clear" w:color="auto" w:fill="DEEAF6" w:themeFill="accent1" w:themeFillTint="33"/>
+            <w:noWrap/>
+            <w:hideMark/>
+          </w:tcPr>
+          <w:p>
+            <w:pPr>
+              <w:rPr>
+                <w:rFonts w:cstheme="minorHAnsi"/>
+                <w:sz w:val="24"/>
+                <w:szCs w:val="24"/>
+              </w:rPr>
+            </w:pPr>
+            <w:r>
+              <w:rPr>
+                <w:rFonts w:cstheme="minorHAnsi"/>
+                <w:sz w:val="24"/>
+                <w:szCs w:val="24"/>
+              </w:rPr>
+              <w:t>1E-08</w:t>
+            </w:r>
+          </w:p>
+        </w:tc>
+        <w:tc>
+          <w:tcPr>
+            <w:tcW w:w="1260" w:type="dxa"/>
+            <w:shd w:val="clear" w:color="auto" w:fill="DEEAF6" w:themeFill="accent1" w:themeFillTint="33"/>
+            <w:noWrap/>
+            <w:hideMark/>
+          </w:tcPr>
+          <w:p>
+            <w:pPr>
+              <w:rPr>
+                <w:rFonts w:cstheme="minorHAnsi"/>
+                <w:sz w:val="24"/>
+                <w:szCs w:val="24"/>
+              </w:rPr>
+            </w:pPr>
+            <w:r>
+              <w:rPr>
+                <w:rFonts w:cstheme="minorHAnsi"/>
+                <w:sz w:val="24"/>
+                <w:szCs w:val="24"/>
+                <w:highlight w:val="yellow"/>
+              </w:rPr>
+              <w:t>1E-10</w:t>
+            </w:r>
+          </w:p>
+        </w:tc>
+        <w:tc>
+          <w:tcPr>
+            <w:tcW w:w="1141" w:type="dxa"/>
+            <w:shd w:val="clear" w:color="auto" w:fill="DEEAF6" w:themeFill="accent1" w:themeFillTint="33"/>
+            <w:noWrap/>
+            <w:hideMark/>
+          </w:tcPr>
+          <w:p>
+            <w:pPr>
+              <w:rPr>
+                <w:rFonts w:cstheme="minorHAnsi"/>
+                <w:sz w:val="24"/>
+                <w:szCs w:val="24"/>
+              </w:rPr>
+            </w:pPr>
+            <w:r>
+              <w:rPr>
+                <w:rFonts w:cstheme="minorHAnsi"/>
+                <w:sz w:val="24"/>
+                <w:szCs w:val="24"/>
+              </w:rPr>
+              <w:t>1E-13</w:t>
+            </w:r>
+          </w:p>
+        </w:tc>
+      </w:tr>
+      <w:tr>
+        <w:trPr>
+          <w:trHeight w:val="509"/>
+        </w:trPr>
+        <w:tc>
+          <w:tcPr>
+            <w:tcW w:w="1348" w:type="dxa"/>
+            <w:shd w:val="clear" w:color="auto" w:fill="92D050"/>
+            <w:noWrap/>
+            <w:hideMark/>
+          </w:tcPr>
+          <w:p>
+            <w:pPr>
+              <w:rPr>
+                <w:rFonts w:cstheme="minorHAnsi"/>
+                <w:sz w:val="28"/>
+                <w:szCs w:val="28"/>
+              </w:rPr>
+            </w:pPr>
+            <w:r>
+              <w:rPr>
+                <w:rFonts w:cstheme="minorHAnsi"/>
+                <w:sz w:val="28"/>
+                <w:szCs w:val="28"/>
+              </w:rPr>
+              <w:t>nm</w:t>
+            </w:r>
+          </w:p>
+        </w:tc>
+        <w:tc>
+          <w:tcPr>
+            <w:tcW w:w="1257" w:type="dxa"/>
+            <w:shd w:val="clear" w:color="auto" w:fill="DEEAF6" w:themeFill="accent1" w:themeFillTint="33"/>
+            <w:noWrap/>
+            <w:hideMark/>
+          </w:tcPr>
+          <w:p>
+            <w:pPr>
+              <w:rPr>
+                <w:rFonts w:cstheme="minorHAnsi"/>
+                <w:sz w:val="24"/>
+                <w:szCs w:val="24"/>
+              </w:rPr>
+            </w:pPr>
+            <w:r>
+              <w:rPr>
+                <w:rFonts w:cstheme="minorHAnsi"/>
+                <w:sz w:val="24"/>
+                <w:szCs w:val="24"/>
+              </w:rPr>
+              <w:t>18.8972</w:t>
+            </w:r>
+          </w:p>
+        </w:tc>
+        <w:tc>
+          <w:tcPr>
+            <w:tcW w:w="1170" w:type="dxa"/>
+            <w:shd w:val="clear" w:color="auto" w:fill="DEEAF6" w:themeFill="accent1" w:themeFillTint="33"/>
+            <w:noWrap/>
+            <w:hideMark/>
+          </w:tcPr>
+          <w:p>
+            <w:pPr>
+              <w:rPr>
+                <w:rFonts w:cstheme="minorHAnsi"/>
+                <w:sz w:val="24"/>
+                <w:szCs w:val="24"/>
+              </w:rPr>
+            </w:pPr>
+            <w:r>
+              <w:rPr>
+                <w:rFonts w:cstheme="minorHAnsi"/>
+                <w:sz w:val="24"/>
+                <w:szCs w:val="24"/>
+              </w:rPr>
+              <w:t>10</w:t>
+            </w:r>
+          </w:p>
+        </w:tc>
+        <w:tc>
+          <w:tcPr>
+            <w:tcW w:w="1170" w:type="dxa"/>
+            <w:shd w:val="clear" w:color="auto" w:fill="auto"/>
+            <w:noWrap/>
+            <w:hideMark/>
+          </w:tcPr>
+          <w:p>
+            <w:pPr>
+              <w:rPr>
+                <w:rFonts w:cstheme="minorHAnsi"/>
+                <w:sz w:val="24"/>
+                <w:szCs w:val="24"/>
+              </w:rPr>
+            </w:pPr>
+            <w:r>
+              <w:rPr>
+                <w:rFonts w:cstheme="minorHAnsi"/>
+                <w:sz w:val="24"/>
+                <w:szCs w:val="24"/>
+              </w:rPr>
+              <w:t>1</w:t>
+            </w:r>
+          </w:p>
+        </w:tc>
+        <w:tc>
+          <w:tcPr>
+            <w:tcW w:w="1170" w:type="dxa"/>
+            <w:shd w:val="clear" w:color="auto" w:fill="DEEAF6" w:themeFill="accent1" w:themeFillTint="33"/>
+            <w:noWrap/>
+            <w:hideMark/>
+          </w:tcPr>
+          <w:p>
+            <w:pPr>
+              <w:rPr>
+                <w:rFonts w:cstheme="minorHAnsi"/>
+                <w:sz w:val="24"/>
+                <w:szCs w:val="24"/>
+              </w:rPr>
+            </w:pPr>
+            <w:r>
+              <w:rPr>
+                <w:rFonts w:cstheme="minorHAnsi"/>
+                <w:sz w:val="24"/>
+                <w:szCs w:val="24"/>
+              </w:rPr>
+              <w:t>1000</w:t>
+            </w:r>
+          </w:p>
+        </w:tc>
+        <w:tc>
+          <w:tcPr>
+            <w:tcW w:w="1260" w:type="dxa"/>
+            <w:shd w:val="clear" w:color="auto" w:fill="DEEAF6" w:themeFill="accent1" w:themeFillTint="33"/>
+            <w:noWrap/>
+            <w:hideMark/>
+          </w:tcPr>
+          <w:p>
+            <w:pPr>
+              <w:rPr>
+                <w:rFonts w:cstheme="minorHAnsi"/>
+                <w:sz w:val="24"/>
+                <w:szCs w:val="24"/>
+              </w:rPr>
+            </w:pPr>
+            <w:r>
+              <w:rPr>
+                <w:rFonts w:cstheme="minorHAnsi"/>
+                <w:sz w:val="24"/>
+                <w:szCs w:val="24"/>
+              </w:rPr>
+              <w:t>1E-07</w:t>
+            </w:r>
+          </w:p>
+        </w:tc>
+        <w:tc>
+          <w:tcPr>
+            <w:tcW w:w="1260" w:type="dxa"/>
+            <w:shd w:val="clear" w:color="auto" w:fill="DEEAF6" w:themeFill="accent1" w:themeFillTint="33"/>
+            <w:noWrap/>
+            <w:hideMark/>
+          </w:tcPr>
+          <w:p>
+            <w:pPr>
+              <w:rPr>
+                <w:rFonts w:cstheme="minorHAnsi"/>
+                <w:sz w:val="24"/>
+                <w:szCs w:val="24"/>
+              </w:rPr>
+            </w:pPr>
+            <w:r>
+              <w:rPr>
+                <w:rFonts w:cstheme="minorHAnsi"/>
+                <w:sz w:val="24"/>
+                <w:szCs w:val="24"/>
+                <w:highlight w:val="yellow"/>
+              </w:rPr>
+              <w:t>1E-09</w:t>
+            </w:r>
+          </w:p>
+        </w:tc>
+        <w:tc>
+          <w:tcPr>
+            <w:tcW w:w="1141" w:type="dxa"/>
+            <w:shd w:val="clear" w:color="auto" w:fill="DEEAF6" w:themeFill="accent1" w:themeFillTint="33"/>
+            <w:noWrap/>
+            <w:hideMark/>
+          </w:tcPr>
+          <w:p>
+            <w:pPr>
+              <w:rPr>
+                <w:rFonts w:cstheme="minorHAnsi"/>
+                <w:sz w:val="24"/>
+                <w:szCs w:val="24"/>
+              </w:rPr>
+            </w:pPr>
+            <w:r>
+              <w:rPr>
+                <w:rFonts w:cstheme="minorHAnsi"/>
+                <w:sz w:val="24"/>
+                <w:szCs w:val="24"/>
+              </w:rPr>
+              <w:t>1E-12</w:t>
+            </w:r>
+          </w:p>
+        </w:tc>
+      </w:tr>
+      <w:tr>
+        <w:trPr>
+          <w:trHeight w:val="509"/>
+        </w:trPr>
+        <w:tc>
+          <w:tcPr>
+            <w:tcW w:w="1348" w:type="dxa"/>
+            <w:shd w:val="clear" w:color="auto" w:fill="92D050"/>
+            <w:noWrap/>
+            <w:hideMark/>
+          </w:tcPr>
+          <w:p>
+            <w:pPr>
+              <w:rPr>
+                <w:rFonts w:cstheme="minorHAnsi"/>
+                <w:sz w:val="28"/>
+                <w:szCs w:val="28"/>
+              </w:rPr>
+            </w:pPr>
+            <w:r>
+              <w:rPr>
+                <w:rFonts w:cstheme="minorHAnsi"/>
+                <w:sz w:val="28"/>
+                <w:szCs w:val="28"/>
+              </w:rPr>
+              <w:t>pm</w:t>
+            </w:r>
+          </w:p>
+        </w:tc>
+        <w:tc>
+          <w:tcPr>
+            <w:tcW w:w="1257" w:type="dxa"/>
+            <w:shd w:val="clear" w:color="auto" w:fill="DEEAF6" w:themeFill="accent1" w:themeFillTint="33"/>
+            <w:noWrap/>
+            <w:hideMark/>
+          </w:tcPr>
+          <w:p>
+            <w:pPr>
+              <w:rPr>
+                <w:rFonts w:cstheme="minorHAnsi"/>
+                <w:sz w:val="24"/>
+                <w:szCs w:val="24"/>
+              </w:rPr>
+            </w:pPr>
+            <w:r>
+              <w:rPr>
+                <w:rFonts w:cstheme="minorHAnsi"/>
+                <w:sz w:val="24"/>
+                <w:szCs w:val="24"/>
+              </w:rPr>
+              <w:t>0.0189</w:t>
+            </w:r>
+          </w:p>
+        </w:tc>
+        <w:tc>
+          <w:tcPr>
+            <w:tcW w:w="1170" w:type="dxa"/>
+            <w:shd w:val="clear" w:color="auto" w:fill="DEEAF6" w:themeFill="accent1" w:themeFillTint="33"/>
+            <w:noWrap/>
+            <w:hideMark/>
+          </w:tcPr>
+          <w:p>
+            <w:pPr>
+              <w:rPr>
+                <w:rFonts w:cstheme="minorHAnsi"/>
+                <w:sz w:val="24"/>
+                <w:szCs w:val="24"/>
+              </w:rPr>
+            </w:pPr>
+            <w:r>
+              <w:rPr>
+                <w:rFonts w:cstheme="minorHAnsi"/>
+                <w:sz w:val="24"/>
+                <w:szCs w:val="24"/>
+              </w:rPr>
+              <w:t>0.01</w:t>
+            </w:r>
+          </w:p>
+        </w:tc>
+        <w:tc>
+          <w:tcPr>
+            <w:tcW w:w="1170" w:type="dxa"/>
+            <w:shd w:val="clear" w:color="auto" w:fill="DEEAF6" w:themeFill="accent1" w:themeFillTint="33"/>
+            <w:noWrap/>
+            <w:hideMark/>
+          </w:tcPr>
+          <w:p>
+            <w:pPr>
+              <w:rPr>
+                <w:rFonts w:cstheme="minorHAnsi"/>
+                <w:sz w:val="24"/>
+                <w:szCs w:val="24"/>
+              </w:rPr>
+            </w:pPr>
+            <w:r>
+              <w:rPr>
+                <w:rFonts w:cstheme="minorHAnsi"/>
+                <w:sz w:val="24"/>
+                <w:szCs w:val="24"/>
+              </w:rPr>
+              <w:t>0.001</w:t>
+            </w:r>
+          </w:p>
+        </w:tc>
+        <w:tc>
+          <w:tcPr>
+            <w:tcW w:w="1170" w:type="dxa"/>
+            <w:shd w:val="clear" w:color="auto" w:fill="auto"/>
+            <w:noWrap/>
+            <w:hideMark/>
+          </w:tcPr>
+          <w:p>
+            <w:pPr>
+              <w:rPr>
+                <w:rFonts w:cstheme="minorHAnsi"/>
+                <w:sz w:val="24"/>
+                <w:szCs w:val="24"/>
+              </w:rPr>
+            </w:pPr>
+            <w:r>
+              <w:rPr>
+                <w:rFonts w:cstheme="minorHAnsi"/>
+                <w:sz w:val="24"/>
+                <w:szCs w:val="24"/>
+              </w:rPr>
+              <w:t>1</w:t>
+            </w:r>
+          </w:p>
+        </w:tc>
+        <w:tc>
+          <w:tcPr>
+            <w:tcW w:w="1260" w:type="dxa"/>
+            <w:shd w:val="clear" w:color="auto" w:fill="DEEAF6" w:themeFill="accent1" w:themeFillTint="33"/>
+            <w:noWrap/>
+            <w:hideMark/>
+          </w:tcPr>
+          <w:p>
+            <w:pPr>
+              <w:rPr>
+                <w:rFonts w:cstheme="minorHAnsi"/>
+                <w:sz w:val="24"/>
+                <w:szCs w:val="24"/>
+              </w:rPr>
+            </w:pPr>
+            <w:r>
+              <w:rPr>
+                <w:rFonts w:cstheme="minorHAnsi"/>
+                <w:sz w:val="24"/>
+                <w:szCs w:val="24"/>
+              </w:rPr>
+              <w:t>1E-10</w:t>
+            </w:r>
+          </w:p>
+        </w:tc>
+        <w:tc>
+          <w:tcPr>
+            <w:tcW w:w="1260" w:type="dxa"/>
+            <w:shd w:val="clear" w:color="auto" w:fill="DEEAF6" w:themeFill="accent1" w:themeFillTint="33"/>
+            <w:noWrap/>
+            <w:hideMark/>
+          </w:tcPr>
+          <w:p>
+            <w:pPr>
+              <w:rPr>
+                <w:rFonts w:cstheme="minorHAnsi"/>
+                <w:sz w:val="24"/>
+                <w:szCs w:val="24"/>
+              </w:rPr>
+            </w:pPr>
+            <w:r>
+              <w:rPr>
+                <w:rFonts w:cstheme="minorHAnsi"/>
+                <w:sz w:val="24"/>
+                <w:szCs w:val="24"/>
+                <w:highlight w:val="yellow"/>
+              </w:rPr>
+              <w:t>1E-12</w:t>
+            </w:r>
+          </w:p>
+        </w:tc>
+        <w:tc>
+          <w:tcPr>
+            <w:tcW w:w="1141" w:type="dxa"/>
+            <w:shd w:val="clear" w:color="auto" w:fill="DEEAF6" w:themeFill="accent1" w:themeFillTint="33"/>
+            <w:noWrap/>
+            <w:hideMark/>
+          </w:tcPr>
+          <w:p>
+            <w:pPr>
+              <w:rPr>
+                <w:rFonts w:cstheme="minorHAnsi"/>
+                <w:sz w:val="24"/>
+                <w:szCs w:val="24"/>
+              </w:rPr>
+            </w:pPr>
+            <w:r>
+              <w:rPr>
+                <w:rFonts w:cstheme="minorHAnsi"/>
+                <w:sz w:val="24"/>
+                <w:szCs w:val="24"/>
+              </w:rPr>
+              <w:t>1E-15</w:t>
+            </w:r>
+          </w:p>
+        </w:tc>
+      </w:tr>
+      <w:tr>
+        <w:trPr>
+          <w:trHeight w:val="509"/>
+        </w:trPr>
+        <w:tc>
+          <w:tcPr>
+            <w:tcW w:w="1348" w:type="dxa"/>
+            <w:shd w:val="clear" w:color="auto" w:fill="92D050"/>
+            <w:noWrap/>
+            <w:hideMark/>
+          </w:tcPr>
+          <w:p>
+            <w:pPr>
+              <w:rPr>
+                <w:rFonts w:cstheme="minorHAnsi"/>
+                <w:sz w:val="28"/>
+                <w:szCs w:val="28"/>
+              </w:rPr>
+            </w:pPr>
+            <w:r>
+              <w:rPr>
+                <w:rFonts w:cstheme="minorHAnsi"/>
+                <w:sz w:val="28"/>
+                <w:szCs w:val="28"/>
+              </w:rPr>
+              <w:t>cm</w:t>
+            </w:r>
+          </w:p>
+        </w:tc>
+        <w:tc>
+          <w:tcPr>
+            <w:tcW w:w="1257" w:type="dxa"/>
+            <w:shd w:val="clear" w:color="auto" w:fill="DEEAF6" w:themeFill="accent1" w:themeFillTint="33"/>
+            <w:noWrap/>
+            <w:hideMark/>
+          </w:tcPr>
+          <w:p>
+            <w:pPr>
+              <w:rPr>
+                <w:rFonts w:cstheme="minorHAnsi"/>
+                <w:sz w:val="24"/>
+                <w:szCs w:val="24"/>
+              </w:rPr>
+            </w:pPr>
+            <w:r>
+              <w:rPr>
+                <w:rFonts w:cstheme="minorHAnsi"/>
+                <w:sz w:val="24"/>
+                <w:szCs w:val="24"/>
+              </w:rPr>
+              <w:t>18897.2</w:t>
+            </w:r>
+          </w:p>
+        </w:tc>
+        <w:tc>
+          <w:tcPr>
+            <w:tcW w:w="1170" w:type="dxa"/>
+            <w:shd w:val="clear" w:color="auto" w:fill="DEEAF6" w:themeFill="accent1" w:themeFillTint="33"/>
+            <w:noWrap/>
+            <w:hideMark/>
+          </w:tcPr>
+          <w:p>
+            <w:pPr>
+              <w:rPr>
+                <w:rFonts w:cstheme="minorHAnsi"/>
+                <w:sz w:val="24"/>
+                <w:szCs w:val="24"/>
+              </w:rPr>
+            </w:pPr>
+            <w:r>
+              <w:rPr>
+                <w:rFonts w:cstheme="minorHAnsi"/>
+                <w:sz w:val="24"/>
+                <w:szCs w:val="24"/>
+              </w:rPr>
+              <w:t>1E+08</w:t>
+            </w:r>
+          </w:p>
+        </w:tc>
+        <w:tc>
+          <w:tcPr>
+            <w:tcW w:w="1170" w:type="dxa"/>
+            <w:shd w:val="clear" w:color="auto" w:fill="DEEAF6" w:themeFill="accent1" w:themeFillTint="33"/>
+            <w:noWrap/>
+            <w:hideMark/>
+          </w:tcPr>
+          <w:p>
+            <w:pPr>
+              <w:rPr>
+                <w:rFonts w:cstheme="minorHAnsi"/>
+                <w:sz w:val="24"/>
+                <w:szCs w:val="24"/>
+              </w:rPr>
+            </w:pPr>
+            <w:r>
+              <w:rPr>
+                <w:rFonts w:cstheme="minorHAnsi"/>
+                <w:sz w:val="24"/>
+                <w:szCs w:val="24"/>
+              </w:rPr>
+              <w:t>1E+07</w:t>
+            </w:r>
+          </w:p>
+        </w:tc>
+        <w:tc>
+          <w:tcPr>
+            <w:tcW w:w="1170" w:type="dxa"/>
+            <w:shd w:val="clear" w:color="auto" w:fill="DEEAF6" w:themeFill="accent1" w:themeFillTint="33"/>
+            <w:noWrap/>
+            <w:hideMark/>
+          </w:tcPr>
+          <w:p>
+            <w:pPr>
+              <w:rPr>
+                <w:rFonts w:cstheme="minorHAnsi"/>
+                <w:sz w:val="24"/>
+                <w:szCs w:val="24"/>
+              </w:rPr>
+            </w:pPr>
+            <w:r>
+              <w:rPr>
+                <w:rFonts w:cstheme="minorHAnsi"/>
+                <w:sz w:val="24"/>
+                <w:szCs w:val="24"/>
+              </w:rPr>
+              <w:t>1E+10</w:t>
+            </w:r>
+          </w:p>
+        </w:tc>
+        <w:tc>
+          <w:tcPr>
+            <w:tcW w:w="1260" w:type="dxa"/>
+            <w:shd w:val="clear" w:color="auto" w:fill="auto"/>
+            <w:noWrap/>
+            <w:hideMark/>
+          </w:tcPr>
+          <w:p>
+            <w:pPr>
+              <w:rPr>
+                <w:rFonts w:cstheme="minorHAnsi"/>
+                <w:sz w:val="24"/>
+                <w:szCs w:val="24"/>
+              </w:rPr>
+            </w:pPr>
+            <w:r>
+              <w:rPr>
+                <w:rFonts w:cstheme="minorHAnsi"/>
+                <w:sz w:val="24"/>
+                <w:szCs w:val="24"/>
+              </w:rPr>
+              <w:t>1</w:t>
+            </w:r>
+          </w:p>
+        </w:tc>
+        <w:tc>
+          <w:tcPr>
+            <w:tcW w:w="1260" w:type="dxa"/>
+            <w:shd w:val="clear" w:color="auto" w:fill="DEEAF6" w:themeFill="accent1" w:themeFillTint="33"/>
+            <w:noWrap/>
+            <w:hideMark/>
+          </w:tcPr>
+          <w:p>
+            <w:pPr>
+              <w:rPr>
+                <w:rFonts w:cstheme="minorHAnsi"/>
+                <w:sz w:val="24"/>
+                <w:szCs w:val="24"/>
+              </w:rPr>
+            </w:pPr>
+            <w:r>
+              <w:rPr>
+                <w:rFonts w:cstheme="minorHAnsi"/>
+                <w:sz w:val="24"/>
+                <w:szCs w:val="24"/>
+              </w:rPr>
+              <w:t>0.01</w:t>
+            </w:r>
+          </w:p>
+        </w:tc>
+        <w:tc>
+          <w:tcPr>
+            <w:tcW w:w="1141" w:type="dxa"/>
+            <w:shd w:val="clear" w:color="auto" w:fill="DEEAF6" w:themeFill="accent1" w:themeFillTint="33"/>
+            <w:noWrap/>
+            <w:hideMark/>
+          </w:tcPr>
+          <w:p>
+            <w:pPr>
+              <w:rPr>
+                <w:rFonts w:cstheme="minorHAnsi"/>
+                <w:sz w:val="24"/>
+                <w:szCs w:val="24"/>
+              </w:rPr>
+            </w:pPr>
+            <w:r>
+              <w:rPr>
+                <w:rFonts w:cstheme="minorHAnsi"/>
+                <w:sz w:val="24"/>
+                <w:szCs w:val="24"/>
+              </w:rPr>
+              <w:t>1E-05</w:t>
+            </w:r>
+          </w:p>
+        </w:tc>
+      </w:tr>
+      <w:tr>
+        <w:trPr>
+          <w:trHeight w:val="509"/>
+        </w:trPr>
+        <w:tc>
+          <w:tcPr>
+            <w:tcW w:w="1348" w:type="dxa"/>
+            <w:shd w:val="clear" w:color="auto" w:fill="92D050"/>
+            <w:noWrap/>
+            <w:hideMark/>
+          </w:tcPr>
+          <w:p>
+            <w:pPr>
+              <w:rPr>
+                <w:rFonts w:cstheme="minorHAnsi"/>
+                <w:sz w:val="28"/>
+                <w:szCs w:val="28"/>
+              </w:rPr>
+            </w:pPr>
+            <w:r>
+              <w:rPr>
+                <w:rFonts w:cstheme="minorHAnsi"/>
+                <w:sz w:val="28"/>
+                <w:szCs w:val="28"/>
+              </w:rPr>
+              <w:t>m</w:t>
+            </w:r>
+          </w:p>
+        </w:tc>
+        <w:tc>
+          <w:tcPr>
+            <w:tcW w:w="1257" w:type="dxa"/>
+            <w:shd w:val="clear" w:color="auto" w:fill="DEEAF6" w:themeFill="accent1" w:themeFillTint="33"/>
+            <w:noWrap/>
+            <w:hideMark/>
+          </w:tcPr>
+          <w:p>
+            <w:pPr>
+              <w:rPr>
+                <w:rFonts w:cstheme="minorHAnsi"/>
+                <w:sz w:val="24"/>
+                <w:szCs w:val="24"/>
+              </w:rPr>
+            </w:pPr>
+            <w:r>
+              <w:rPr>
+                <w:rFonts w:cstheme="minorHAnsi"/>
+                <w:sz w:val="24"/>
+                <w:szCs w:val="24"/>
+              </w:rPr>
+              <w:t>1889716</w:t>
+            </w:r>
+          </w:p>
+        </w:tc>
+        <w:tc>
+          <w:tcPr>
+            <w:tcW w:w="1170" w:type="dxa"/>
+            <w:shd w:val="clear" w:color="auto" w:fill="DEEAF6" w:themeFill="accent1" w:themeFillTint="33"/>
+            <w:noWrap/>
+            <w:hideMark/>
+          </w:tcPr>
+          <w:p>
+            <w:pPr>
+              <w:rPr>
+                <w:rFonts w:cstheme="minorHAnsi"/>
+                <w:sz w:val="24"/>
+                <w:szCs w:val="24"/>
+              </w:rPr>
+            </w:pPr>
+            <w:r>
+              <w:rPr>
+                <w:rFonts w:cstheme="minorHAnsi"/>
+                <w:sz w:val="24"/>
+                <w:szCs w:val="24"/>
+                <w:highlight w:val="yellow"/>
+              </w:rPr>
+              <w:t>1E+10</w:t>
+            </w:r>
+          </w:p>
+        </w:tc>
+        <w:tc>
+          <w:tcPr>
+            <w:tcW w:w="1170" w:type="dxa"/>
+            <w:shd w:val="clear" w:color="auto" w:fill="DEEAF6" w:themeFill="accent1" w:themeFillTint="33"/>
+            <w:noWrap/>
+            <w:hideMark/>
+          </w:tcPr>
+          <w:p>
+            <w:pPr>
+              <w:rPr>
+                <w:rFonts w:cstheme="minorHAnsi"/>
+                <w:sz w:val="24"/>
+                <w:szCs w:val="24"/>
+              </w:rPr>
+            </w:pPr>
+            <w:r>
+              <w:rPr>
+                <w:rFonts w:cstheme="minorHAnsi"/>
+                <w:sz w:val="24"/>
+                <w:szCs w:val="24"/>
+                <w:highlight w:val="yellow"/>
+              </w:rPr>
+              <w:t>1E+09</w:t>
+            </w:r>
+          </w:p>
+        </w:tc>
+        <w:tc>
+          <w:tcPr>
+            <w:tcW w:w="1170" w:type="dxa"/>
+            <w:shd w:val="clear" w:color="auto" w:fill="DEEAF6" w:themeFill="accent1" w:themeFillTint="33"/>
+            <w:noWrap/>
+            <w:hideMark/>
+          </w:tcPr>
+          <w:p>
+            <w:pPr>
+              <w:rPr>
+                <w:rFonts w:cstheme="minorHAnsi"/>
+                <w:sz w:val="24"/>
+                <w:szCs w:val="24"/>
+                <w:highlight w:val="yellow"/>
+              </w:rPr>
+            </w:pPr>
+            <w:r>
+              <w:rPr>
+                <w:rFonts w:cstheme="minorHAnsi"/>
+                <w:sz w:val="24"/>
+                <w:szCs w:val="24"/>
+                <w:highlight w:val="yellow"/>
+              </w:rPr>
+              <w:t>1E+12</w:t>
+            </w:r>
+          </w:p>
+        </w:tc>
+        <w:tc>
+          <w:tcPr>
+            <w:tcW w:w="1260" w:type="dxa"/>
+            <w:shd w:val="clear" w:color="auto" w:fill="DEEAF6" w:themeFill="accent1" w:themeFillTint="33"/>
+            <w:noWrap/>
+            <w:hideMark/>
+          </w:tcPr>
+          <w:p>
+            <w:pPr>
+              <w:rPr>
+                <w:rFonts w:cstheme="minorHAnsi"/>
+                <w:sz w:val="24"/>
+                <w:szCs w:val="24"/>
+              </w:rPr>
+            </w:pPr>
+            <w:r>
+              <w:rPr>
+                <w:rFonts w:cstheme="minorHAnsi"/>
+                <w:sz w:val="24"/>
+                <w:szCs w:val="24"/>
+              </w:rPr>
+              <w:t>100</w:t>
+            </w:r>
+          </w:p>
+        </w:tc>
+        <w:tc>
+          <w:tcPr>
+            <w:tcW w:w="1260" w:type="dxa"/>
+            <w:shd w:val="clear" w:color="auto" w:fill="auto"/>
+            <w:noWrap/>
+            <w:hideMark/>
+          </w:tcPr>
+          <w:p>
+            <w:pPr>
+              <w:rPr>
+                <w:rFonts w:cstheme="minorHAnsi"/>
+                <w:sz w:val="24"/>
+                <w:szCs w:val="24"/>
+              </w:rPr>
+            </w:pPr>
+            <w:r>
+              <w:rPr>
+                <w:rFonts w:cstheme="minorHAnsi"/>
+                <w:sz w:val="24"/>
+                <w:szCs w:val="24"/>
+              </w:rPr>
+              <w:t>1</w:t>
+            </w:r>
+          </w:p>
+        </w:tc>
+        <w:tc>
+          <w:tcPr>
+            <w:tcW w:w="1141" w:type="dxa"/>
+            <w:shd w:val="clear" w:color="auto" w:fill="DEEAF6" w:themeFill="accent1" w:themeFillTint="33"/>
+            <w:noWrap/>
+            <w:hideMark/>
+          </w:tcPr>
+          <w:p>
+            <w:pPr>
+              <w:rPr>
+                <w:rFonts w:cstheme="minorHAnsi"/>
+                <w:sz w:val="24"/>
+                <w:szCs w:val="24"/>
+              </w:rPr>
+            </w:pPr>
+            <w:r>
+              <w:rPr>
+                <w:rFonts w:cstheme="minorHAnsi"/>
+                <w:sz w:val="24"/>
+                <w:szCs w:val="24"/>
+              </w:rPr>
+              <w:t>0.001</w:t>
+            </w:r>
+          </w:p>
+        </w:tc>
+      </w:tr>
+      <w:tr>
+        <w:trPr>
+          <w:trHeight w:val="509"/>
+        </w:trPr>
+        <w:tc>
+          <w:tcPr>
+            <w:tcW w:w="1348" w:type="dxa"/>
+            <w:shd w:val="clear" w:color="auto" w:fill="92D050"/>
+            <w:noWrap/>
+            <w:hideMark/>
+          </w:tcPr>
+          <w:p>
+            <w:pPr>
+              <w:rPr>
+                <w:rFonts w:cstheme="minorHAnsi"/>
+                <w:sz w:val="28"/>
+                <w:szCs w:val="28"/>
+              </w:rPr>
+            </w:pPr>
+            <w:r>
+              <w:rPr>
+                <w:rFonts w:cstheme="minorHAnsi"/>
+                <w:sz w:val="28"/>
+                <w:szCs w:val="28"/>
+              </w:rPr>
+              <w:t>km</w:t>
+            </w:r>
+          </w:p>
+        </w:tc>
+        <w:tc>
+          <w:tcPr>
+            <w:tcW w:w="1257" w:type="dxa"/>
+            <w:shd w:val="clear" w:color="auto" w:fill="DEEAF6" w:themeFill="accent1" w:themeFillTint="33"/>
+            <w:noWrap/>
+            <w:hideMark/>
+          </w:tcPr>
+          <w:p>
+            <w:pPr>
+              <w:rPr>
+                <w:rFonts w:cstheme="minorHAnsi"/>
+                <w:sz w:val="24"/>
+                <w:szCs w:val="24"/>
+              </w:rPr>
+            </w:pPr>
+            <w:r>
+              <w:rPr>
+                <w:rFonts w:cstheme="minorHAnsi"/>
+                <w:sz w:val="24"/>
+                <w:szCs w:val="24"/>
+              </w:rPr>
+              <w:t>1.9E+09</w:t>
+            </w:r>
+          </w:p>
+        </w:tc>
+        <w:tc>
+          <w:tcPr>
+            <w:tcW w:w="1170" w:type="dxa"/>
+            <w:shd w:val="clear" w:color="auto" w:fill="DEEAF6" w:themeFill="accent1" w:themeFillTint="33"/>
+            <w:noWrap/>
+            <w:hideMark/>
+          </w:tcPr>
+          <w:p>
+            <w:pPr>
+              <w:rPr>
+                <w:rFonts w:cstheme="minorHAnsi"/>
+                <w:sz w:val="24"/>
+                <w:szCs w:val="24"/>
+              </w:rPr>
+            </w:pPr>
+            <w:r>
+              <w:rPr>
+                <w:rFonts w:cstheme="minorHAnsi"/>
+                <w:sz w:val="24"/>
+                <w:szCs w:val="24"/>
+              </w:rPr>
+              <w:t>1E+13</w:t>
+            </w:r>
+          </w:p>
+        </w:tc>
+        <w:tc>
+          <w:tcPr>
+            <w:tcW w:w="1170" w:type="dxa"/>
+            <w:shd w:val="clear" w:color="auto" w:fill="DEEAF6" w:themeFill="accent1" w:themeFillTint="33"/>
+            <w:noWrap/>
+            <w:hideMark/>
+          </w:tcPr>
+          <w:p>
+            <w:pPr>
+              <w:rPr>
+                <w:rFonts w:cstheme="minorHAnsi"/>
+                <w:sz w:val="24"/>
+                <w:szCs w:val="24"/>
+              </w:rPr>
+            </w:pPr>
+            <w:r>
+              <w:rPr>
+                <w:rFonts w:cstheme="minorHAnsi"/>
+                <w:sz w:val="24"/>
+                <w:szCs w:val="24"/>
+              </w:rPr>
+              <w:t>1E+12</w:t>
+            </w:r>
+          </w:p>
+        </w:tc>
+        <w:tc>
+          <w:tcPr>
+            <w:tcW w:w="1170" w:type="dxa"/>
+            <w:shd w:val="clear" w:color="auto" w:fill="DEEAF6" w:themeFill="accent1" w:themeFillTint="33"/>
+            <w:noWrap/>
+            <w:hideMark/>
+          </w:tcPr>
+          <w:p>
+            <w:pPr>
+              <w:rPr>
+                <w:rFonts w:cstheme="minorHAnsi"/>
+                <w:sz w:val="24"/>
+                <w:szCs w:val="24"/>
+              </w:rPr>
+            </w:pPr>
+            <w:r>
+              <w:rPr>
+                <w:rFonts w:cstheme="minorHAnsi"/>
+                <w:sz w:val="24"/>
+                <w:szCs w:val="24"/>
+              </w:rPr>
+              <w:t>1E+15</w:t>
+            </w:r>
+          </w:p>
+        </w:tc>
+        <w:tc>
+          <w:tcPr>
+            <w:tcW w:w="1260" w:type="dxa"/>
+            <w:shd w:val="clear" w:color="auto" w:fill="DEEAF6" w:themeFill="accent1" w:themeFillTint="33"/>
+            <w:noWrap/>
+            <w:hideMark/>
+          </w:tcPr>
+          <w:p>
+            <w:pPr>
+              <w:rPr>
+                <w:rFonts w:cstheme="minorHAnsi"/>
+                <w:sz w:val="24"/>
+                <w:szCs w:val="24"/>
+              </w:rPr>
+            </w:pPr>
+            <w:r>
+              <w:rPr>
+                <w:rFonts w:cstheme="minorHAnsi"/>
+                <w:sz w:val="24"/>
+                <w:szCs w:val="24"/>
+              </w:rPr>
+              <w:t>100000</w:t>
+            </w:r>
+          </w:p>
+        </w:tc>
+        <w:tc>
+          <w:tcPr>
+            <w:tcW w:w="1260" w:type="dxa"/>
+            <w:shd w:val="clear" w:color="auto" w:fill="DEEAF6" w:themeFill="accent1" w:themeFillTint="33"/>
+            <w:noWrap/>
+            <w:hideMark/>
+          </w:tcPr>
+          <w:p>
+            <w:pPr>
+              <w:rPr>
+                <w:rFonts w:cstheme="minorHAnsi"/>
+                <w:sz w:val="24"/>
+                <w:szCs w:val="24"/>
+              </w:rPr>
+            </w:pPr>
+            <w:r>
+              <w:rPr>
+                <w:rFonts w:cstheme="minorHAnsi"/>
+                <w:sz w:val="24"/>
+                <w:szCs w:val="24"/>
+              </w:rPr>
+              <w:t>1000</w:t>
+            </w:r>
+          </w:p>
+        </w:tc>
+        <w:tc>
+          <w:tcPr>
+            <w:tcW w:w="1141" w:type="dxa"/>
+            <w:shd w:val="clear" w:color="auto" w:fill="auto"/>
+            <w:noWrap/>
+            <w:hideMark/>
+          </w:tcPr>
+          <w:p>
+            <w:pPr>
+              <w:rPr>
+                <w:rFonts w:cstheme="minorHAnsi"/>
+                <w:sz w:val="24"/>
+                <w:szCs w:val="24"/>
+              </w:rPr>
+            </w:pPr>
+            <w:r>
+              <w:rPr>
+                <w:rFonts w:cstheme="minorHAnsi"/>
+                <w:sz w:val="24"/>
+                <w:szCs w:val="24"/>
+              </w:rPr>
+              <w:t>1</w:t>
+            </w:r>
+          </w:p>
+        </w:tc>
+        <w:bookmarkStart w:id="0" w:name="_GoBack"/>
+        <w:bookmarkEnd w:id="0"/>
+      </w:tr>
+    </w:tbl>
+    <w:p/>
     <w:p>
       <w:r>
         <w:t>3. Other relevant conversions</w:t>
@@ -2108,7 +3778,6 @@
   <w:style w:type="character" w:default="1" w:styleId="DefaultParagraphFont">
     <w:name w:val="Default Paragraph Font"/>
     <w:uiPriority w:val="1"/>
-    <w:semiHidden/>
     <w:unhideWhenUsed/>
   </w:style>
   <w:style w:type="table" w:default="1" w:styleId="TableNormal">

</xml_diff>